<commit_message>
Alteração do código do arduino
</commit_message>
<xml_diff>
--- a/documentacao/Arduino_codigo.docx
+++ b/documentacao/Arduino_codigo.docx
@@ -2,17 +2,203 @@
 <file path=word/document.xml><?xml version="1.0" encoding="utf-8"?>
 <w:document xmlns:wpc="http://schemas.microsoft.com/office/word/2010/wordprocessingCanvas" xmlns:cx="http://schemas.microsoft.com/office/drawing/2014/chartex" xmlns:mc="http://schemas.openxmlformats.org/markup-compatibility/2006" xmlns:o="urn:schemas-microsoft-com:office:office" xmlns:r="http://schemas.openxmlformats.org/officeDocument/2006/relationships" xmlns:m="http://schemas.openxmlformats.org/officeDocument/2006/math" xmlns:v="urn:schemas-microsoft-com:vml" xmlns:wp14="http://schemas.microsoft.com/office/word/2010/wordprocessingDrawing" xmlns:wp="http://schemas.openxmlformats.org/drawingml/2006/wordprocessingDrawing" xmlns:w10="urn:schemas-microsoft-com:office:word" xmlns:w="http://schemas.openxmlformats.org/wordprocessingml/2006/main" xmlns:w14="http://schemas.microsoft.com/office/word/2010/wordml" xmlns:w15="http://schemas.microsoft.com/office/word/2012/wordml" xmlns:w16se="http://schemas.microsoft.com/office/word/2015/wordml/symex" xmlns:wpg="http://schemas.microsoft.com/office/word/2010/wordprocessingGroup" xmlns:wpi="http://schemas.microsoft.com/office/word/2010/wordprocessingInk" xmlns:wne="http://schemas.microsoft.com/office/word/2006/wordml" xmlns:wps="http://schemas.microsoft.com/office/word/2010/wordprocessingShape" mc:Ignorable="w14 w15 w16se wp14">
   <w:body>
+    <w:p>
+      <w:proofErr w:type="spellStart"/>
+      <w:proofErr w:type="gramStart"/>
+      <w:r>
+        <w:t>int</w:t>
+      </w:r>
+      <w:proofErr w:type="spellEnd"/>
+      <w:proofErr w:type="gramEnd"/>
+      <w:r>
+        <w:t xml:space="preserve"> </w:t>
+      </w:r>
+      <w:proofErr w:type="spellStart"/>
+      <w:r>
+        <w:t>pinoSensor</w:t>
+      </w:r>
+      <w:proofErr w:type="spellEnd"/>
+      <w:r>
+        <w:t xml:space="preserve"> =0; //Saída do sensor na A0.</w:t>
+      </w:r>
+    </w:p>
+    <w:p>
+      <w:proofErr w:type="spellStart"/>
+      <w:proofErr w:type="gramStart"/>
+      <w:r>
+        <w:t>int</w:t>
+      </w:r>
+      <w:proofErr w:type="spellEnd"/>
+      <w:proofErr w:type="gramEnd"/>
+      <w:r>
+        <w:t xml:space="preserve"> </w:t>
+      </w:r>
+      <w:proofErr w:type="spellStart"/>
+      <w:r>
+        <w:t>valorLido</w:t>
+      </w:r>
+      <w:proofErr w:type="spellEnd"/>
+      <w:r>
+        <w:t xml:space="preserve"> =0; //variável auxiliar.</w:t>
+      </w:r>
+    </w:p>
+    <w:p>
+      <w:proofErr w:type="spellStart"/>
+      <w:proofErr w:type="gramStart"/>
+      <w:r>
+        <w:t>float</w:t>
+      </w:r>
+      <w:proofErr w:type="spellEnd"/>
+      <w:proofErr w:type="gramEnd"/>
+      <w:r>
+        <w:t xml:space="preserve"> temperatura =0; //variável que armazenará a temperatura lida</w:t>
+      </w:r>
+    </w:p>
+    <w:p>
+      <w:proofErr w:type="spellStart"/>
+      <w:proofErr w:type="gramStart"/>
+      <w:r>
+        <w:t>int</w:t>
+      </w:r>
+      <w:proofErr w:type="spellEnd"/>
+      <w:proofErr w:type="gramEnd"/>
+      <w:r>
+        <w:t xml:space="preserve"> linha =0; //variável que se refere as linhas do </w:t>
+      </w:r>
+      <w:proofErr w:type="spellStart"/>
+      <w:r>
+        <w:t>excel</w:t>
+      </w:r>
+      <w:proofErr w:type="spellEnd"/>
+    </w:p>
     <w:p/>
     <w:p>
       <w:proofErr w:type="spellStart"/>
       <w:proofErr w:type="gramStart"/>
       <w:r>
-        <w:t>int</w:t>
-      </w:r>
-      <w:proofErr w:type="spellEnd"/>
-      <w:proofErr w:type="gramEnd"/>
-      <w:r>
-        <w:t xml:space="preserve"> </w:t>
+        <w:t>void</w:t>
+      </w:r>
+      <w:proofErr w:type="spellEnd"/>
+      <w:proofErr w:type="gramEnd"/>
+      <w:r>
+        <w:t xml:space="preserve"> setup() {//função uma </w:t>
+      </w:r>
+      <w:proofErr w:type="spellStart"/>
+      <w:r>
+        <w:t>unica</w:t>
+      </w:r>
+      <w:proofErr w:type="spellEnd"/>
+      <w:r>
+        <w:t xml:space="preserve"> vez</w:t>
+      </w:r>
+    </w:p>
+    <w:p>
+      <w:r>
+        <w:t xml:space="preserve">  </w:t>
+      </w:r>
+      <w:proofErr w:type="spellStart"/>
+      <w:r>
+        <w:t>Serial.begin</w:t>
+      </w:r>
+      <w:proofErr w:type="spellEnd"/>
+      <w:r>
+        <w:t xml:space="preserve">(9600); //inicia a </w:t>
+      </w:r>
+      <w:proofErr w:type="spellStart"/>
+      <w:r>
+        <w:t>comunição</w:t>
+      </w:r>
+      <w:proofErr w:type="spellEnd"/>
+      <w:r>
+        <w:t xml:space="preserve"> serial a 9600 </w:t>
+      </w:r>
+      <w:proofErr w:type="spellStart"/>
+      <w:r>
+        <w:t>bauds</w:t>
+      </w:r>
+      <w:proofErr w:type="spellEnd"/>
+      <w:r>
+        <w:t>.</w:t>
+      </w:r>
+    </w:p>
+    <w:p>
+      <w:r>
+        <w:t xml:space="preserve">  </w:t>
+      </w:r>
+      <w:proofErr w:type="spellStart"/>
+      <w:r>
+        <w:t>Serial.println</w:t>
+      </w:r>
+      <w:proofErr w:type="spellEnd"/>
+      <w:r>
+        <w:t>("CLEARDATA"); //reset comunicação serial</w:t>
+      </w:r>
+    </w:p>
+    <w:p>
+      <w:r>
+        <w:t xml:space="preserve">  </w:t>
+      </w:r>
+      <w:proofErr w:type="spellStart"/>
+      <w:r>
+        <w:t>Serial.println</w:t>
+      </w:r>
+      <w:proofErr w:type="spellEnd"/>
+      <w:r>
+        <w:t>("</w:t>
+      </w:r>
+      <w:proofErr w:type="spellStart"/>
+      <w:proofErr w:type="gramStart"/>
+      <w:r>
+        <w:t>LABEL,hora</w:t>
+      </w:r>
+      <w:proofErr w:type="gramEnd"/>
+      <w:r>
+        <w:t>,temperatura,linha</w:t>
+      </w:r>
+      <w:proofErr w:type="spellEnd"/>
+      <w:r>
+        <w:t>"); // nomeia a coluna</w:t>
+      </w:r>
+    </w:p>
+    <w:p>
+      <w:r>
+        <w:t>}</w:t>
+      </w:r>
+    </w:p>
+    <w:p/>
+    <w:p>
+      <w:proofErr w:type="spellStart"/>
+      <w:proofErr w:type="gramStart"/>
+      <w:r>
+        <w:t>void</w:t>
+      </w:r>
+      <w:proofErr w:type="spellEnd"/>
+      <w:proofErr w:type="gramEnd"/>
+      <w:r>
+        <w:t xml:space="preserve"> loop() {//Função que será executada continuamente.</w:t>
+      </w:r>
+    </w:p>
+    <w:p>
+      <w:r>
+        <w:t xml:space="preserve">  </w:t>
+      </w:r>
+      <w:proofErr w:type="spellStart"/>
+      <w:proofErr w:type="gramStart"/>
+      <w:r>
+        <w:t>valorLido</w:t>
+      </w:r>
+      <w:proofErr w:type="spellEnd"/>
+      <w:proofErr w:type="gramEnd"/>
+      <w:r>
+        <w:t xml:space="preserve">= </w:t>
+      </w:r>
+      <w:proofErr w:type="spellStart"/>
+      <w:r>
+        <w:t>analogRead</w:t>
+      </w:r>
+      <w:proofErr w:type="spellEnd"/>
+      <w:r>
+        <w:t>(</w:t>
       </w:r>
       <w:proofErr w:type="spellStart"/>
       <w:r>
@@ -20,138 +206,189 @@
       </w:r>
       <w:proofErr w:type="spellEnd"/>
       <w:r>
-        <w:t xml:space="preserve"> = 0;// Saída do sensor na A0</w:t>
-      </w:r>
-    </w:p>
-    <w:p>
-      <w:proofErr w:type="spellStart"/>
-      <w:proofErr w:type="gramStart"/>
-      <w:r>
-        <w:t>int</w:t>
-      </w:r>
-      <w:proofErr w:type="spellEnd"/>
-      <w:proofErr w:type="gramEnd"/>
-      <w:r>
-        <w:t xml:space="preserve"> </w:t>
-      </w:r>
-      <w:proofErr w:type="spellStart"/>
-      <w:r>
-        <w:t>valorlido</w:t>
-      </w:r>
-      <w:proofErr w:type="spellEnd"/>
-      <w:r>
-        <w:t xml:space="preserve"> = 0 //variável auxiliar.</w:t>
-      </w:r>
-    </w:p>
-    <w:p>
-      <w:proofErr w:type="spellStart"/>
-      <w:proofErr w:type="gramStart"/>
-      <w:r>
-        <w:t>float</w:t>
-      </w:r>
-      <w:proofErr w:type="spellEnd"/>
-      <w:proofErr w:type="gramEnd"/>
-      <w:r>
-        <w:t xml:space="preserve"> temperatura = 0 ; //variável que armazenará a temperatura lida</w:t>
-      </w:r>
-    </w:p>
-    <w:p>
-      <w:proofErr w:type="spellStart"/>
-      <w:proofErr w:type="gramStart"/>
-      <w:r>
-        <w:t>int</w:t>
-      </w:r>
-      <w:proofErr w:type="spellEnd"/>
-      <w:proofErr w:type="gramEnd"/>
-      <w:r>
-        <w:t xml:space="preserve"> linha =0; //variável que se refere as linhas do </w:t>
-      </w:r>
-      <w:proofErr w:type="spellStart"/>
-      <w:r>
-        <w:t>excel</w:t>
-      </w:r>
-      <w:proofErr w:type="spellEnd"/>
+        <w:t>); //Leitura analógica da porta A0</w:t>
+      </w:r>
+    </w:p>
+    <w:p>
+      <w:r>
+        <w:t xml:space="preserve">  </w:t>
+      </w:r>
+      <w:proofErr w:type="gramStart"/>
+      <w:r>
+        <w:t>temperatura</w:t>
+      </w:r>
+      <w:proofErr w:type="gramEnd"/>
+      <w:r>
+        <w:t xml:space="preserve"> = (</w:t>
+      </w:r>
+      <w:proofErr w:type="spellStart"/>
+      <w:r>
+        <w:t>valorLido</w:t>
+      </w:r>
+      <w:proofErr w:type="spellEnd"/>
+      <w:r>
+        <w:t xml:space="preserve"> * 0.00488);//5 volts/1023 = 0,0048 precisão do A/D</w:t>
+      </w:r>
+    </w:p>
+    <w:p>
+      <w:r>
+        <w:t xml:space="preserve">  </w:t>
+      </w:r>
+      <w:proofErr w:type="gramStart"/>
+      <w:r>
+        <w:t>temperatura</w:t>
+      </w:r>
+      <w:proofErr w:type="gramEnd"/>
+      <w:r>
+        <w:t xml:space="preserve"> = temperatura * 100; //converter </w:t>
+      </w:r>
+      <w:proofErr w:type="spellStart"/>
+      <w:r>
+        <w:t>milivolts</w:t>
+      </w:r>
+      <w:proofErr w:type="spellEnd"/>
+      <w:r>
+        <w:t xml:space="preserve"> para Celsius - cada 10mV = 1 grau C</w:t>
+      </w:r>
+    </w:p>
+    <w:p>
+      <w:r>
+        <w:t xml:space="preserve">  </w:t>
+      </w:r>
+      <w:proofErr w:type="gramStart"/>
+      <w:r>
+        <w:t>linha</w:t>
+      </w:r>
+      <w:proofErr w:type="gramEnd"/>
+      <w:r>
+        <w:t>++;//incrementa linha para que a leitura pule linha</w:t>
+      </w:r>
+    </w:p>
+    <w:p>
+      <w:r>
+        <w:t xml:space="preserve">  </w:t>
+      </w:r>
+      <w:proofErr w:type="spellStart"/>
+      <w:r>
+        <w:t>Serial.println</w:t>
+      </w:r>
+      <w:proofErr w:type="spellEnd"/>
+      <w:r>
+        <w:t>("</w:t>
+      </w:r>
+      <w:proofErr w:type="gramStart"/>
+      <w:r>
+        <w:t>DATA,TIME</w:t>
+      </w:r>
+      <w:proofErr w:type="gramEnd"/>
+      <w:r>
+        <w:t>,"); //inicia a impressão dos dados, fica sempre iniciando</w:t>
+      </w:r>
+    </w:p>
+    <w:p>
+      <w:r>
+        <w:t xml:space="preserve">  </w:t>
+      </w:r>
+      <w:proofErr w:type="spellStart"/>
+      <w:r>
+        <w:t>Serial.println</w:t>
+      </w:r>
+      <w:proofErr w:type="spellEnd"/>
+      <w:r>
+        <w:t>(temperatura);</w:t>
+      </w:r>
     </w:p>
     <w:p/>
     <w:p>
-      <w:proofErr w:type="spellStart"/>
-      <w:proofErr w:type="gramStart"/>
-      <w:r>
-        <w:t>void</w:t>
-      </w:r>
-      <w:proofErr w:type="spellEnd"/>
-      <w:proofErr w:type="gramEnd"/>
-      <w:r>
-        <w:t xml:space="preserve"> setup() {//função que será executada continuamente.</w:t>
-      </w:r>
-    </w:p>
-    <w:p>
       <w:r>
         <w:t xml:space="preserve">  </w:t>
       </w:r>
       <w:proofErr w:type="spellStart"/>
       <w:proofErr w:type="gramStart"/>
       <w:r>
-        <w:t>valorlido</w:t>
-      </w:r>
-      <w:proofErr w:type="spellEnd"/>
-      <w:proofErr w:type="gramEnd"/>
-      <w:r>
-        <w:t xml:space="preserve"> = </w:t>
-      </w:r>
-      <w:proofErr w:type="spellStart"/>
-      <w:r>
-        <w:t>analogRead</w:t>
+        <w:t>if</w:t>
       </w:r>
       <w:proofErr w:type="spellEnd"/>
       <w:r>
         <w:t>(</w:t>
       </w:r>
-      <w:proofErr w:type="spellStart"/>
-      <w:r>
-        <w:t>pinoSensor</w:t>
-      </w:r>
-      <w:proofErr w:type="spellEnd"/>
-      <w:r>
-        <w:t>);//leitura analógica da porta A0</w:t>
+      <w:proofErr w:type="gramEnd"/>
+      <w:r>
+        <w:t xml:space="preserve">linha &gt;100)// loop para limitar a </w:t>
+      </w:r>
+      <w:proofErr w:type="spellStart"/>
+      <w:r>
+        <w:t>qte</w:t>
+      </w:r>
+      <w:proofErr w:type="spellEnd"/>
+      <w:r>
+        <w:t xml:space="preserve"> de dados</w:t>
+      </w:r>
+    </w:p>
+    <w:p>
+      <w:r>
+        <w:t xml:space="preserve">  {</w:t>
+      </w:r>
+    </w:p>
+    <w:p>
+      <w:r>
+        <w:t xml:space="preserve">    </w:t>
+      </w:r>
+      <w:proofErr w:type="gramStart"/>
+      <w:r>
+        <w:t>linha</w:t>
+      </w:r>
+      <w:proofErr w:type="gramEnd"/>
+      <w:r>
+        <w:t>=0;</w:t>
+      </w:r>
+    </w:p>
+    <w:p>
+      <w:r>
+        <w:t xml:space="preserve">    </w:t>
+      </w:r>
+      <w:proofErr w:type="spellStart"/>
+      <w:r>
+        <w:t>Serial.println</w:t>
+      </w:r>
+      <w:proofErr w:type="spellEnd"/>
+      <w:r>
+        <w:t>("</w:t>
+      </w:r>
+      <w:proofErr w:type="gramStart"/>
+      <w:r>
+        <w:t>ROW,SET</w:t>
+      </w:r>
+      <w:proofErr w:type="gramEnd"/>
+      <w:r>
+        <w:t>,2");//alimentação das linhas sempre com os dados iniciados</w:t>
+      </w:r>
+    </w:p>
+    <w:p>
+      <w:r>
+        <w:t xml:space="preserve">  }</w:t>
       </w:r>
     </w:p>
     <w:p>
       <w:r>
         <w:t xml:space="preserve">  </w:t>
       </w:r>
-      <w:proofErr w:type="gramStart"/>
-      <w:r>
-        <w:t>temperatura</w:t>
-      </w:r>
-      <w:proofErr w:type="gramEnd"/>
-      <w:r>
-        <w:t xml:space="preserve"> - (</w:t>
-      </w:r>
-      <w:proofErr w:type="spellStart"/>
-      <w:r>
-        <w:t>valorLido</w:t>
-      </w:r>
-      <w:proofErr w:type="spellEnd"/>
-      <w:r>
-        <w:t xml:space="preserve"> * 0.00488);// 5 volts/ 1023 = 0,0048 precisão do A/D</w:t>
-      </w:r>
-    </w:p>
-    <w:p>
-      <w:r>
-        <w:t xml:space="preserve">  </w:t>
-      </w:r>
-      <w:proofErr w:type="gramStart"/>
-      <w:r>
-        <w:t>temperatura</w:t>
-      </w:r>
-      <w:proofErr w:type="gramEnd"/>
-      <w:r>
-        <w:t xml:space="preserve"> - temperatura * 100;// converte </w:t>
-      </w:r>
-      <w:proofErr w:type="spellStart"/>
-      <w:r>
-        <w:t>milivolts</w:t>
+      <w:proofErr w:type="spellStart"/>
+      <w:proofErr w:type="gramStart"/>
+      <w:r>
+        <w:t>delay</w:t>
+      </w:r>
+      <w:proofErr w:type="spellEnd"/>
+      <w:r>
+        <w:t>(</w:t>
+      </w:r>
+      <w:proofErr w:type="gramEnd"/>
+      <w:r>
+        <w:t xml:space="preserve">1000); //tempo 5 </w:t>
+      </w:r>
+      <w:proofErr w:type="spellStart"/>
+      <w:r>
+        <w:t>seg</w:t>
       </w:r>
       <w:proofErr w:type="spellEnd"/>
       <w:r>
@@ -159,191 +396,17 @@
       </w:r>
       <w:proofErr w:type="spellStart"/>
       <w:r>
-        <w:t>celsius</w:t>
-      </w:r>
-      <w:proofErr w:type="spellEnd"/>
-      <w:r>
-        <w:t xml:space="preserve"> - cada 10mV -- 1 grau C</w:t>
-      </w:r>
-    </w:p>
-    <w:p>
-      <w:r>
-        <w:t xml:space="preserve">  </w:t>
-      </w:r>
-      <w:proofErr w:type="gramStart"/>
-      <w:r>
-        <w:t>linha</w:t>
-      </w:r>
-      <w:proofErr w:type="gramEnd"/>
-      <w:r>
-        <w:t>++;//incrementa linha para que a leitura pule linha</w:t>
-      </w:r>
-    </w:p>
-    <w:p>
-      <w:r>
-        <w:t xml:space="preserve">  </w:t>
-      </w:r>
-      <w:proofErr w:type="spellStart"/>
-      <w:r>
-        <w:t>Serial.print</w:t>
-      </w:r>
-      <w:proofErr w:type="spellEnd"/>
-      <w:r>
-        <w:t xml:space="preserve">("DATA, TIME, </w:t>
-      </w:r>
-      <w:proofErr w:type="gramStart"/>
-      <w:r>
-        <w:t>" )</w:t>
-      </w:r>
-      <w:proofErr w:type="gramEnd"/>
-      <w:r>
-        <w:t>;; //inicia a impressão dos dados, fica sempre iniciando</w:t>
-      </w:r>
-    </w:p>
-    <w:p>
-      <w:r>
-        <w:t xml:space="preserve">  </w:t>
-      </w:r>
-      <w:proofErr w:type="spellStart"/>
-      <w:r>
-        <w:t>Serial.print</w:t>
-      </w:r>
-      <w:proofErr w:type="spellEnd"/>
-      <w:r>
-        <w:t>(temperatura);</w:t>
-      </w:r>
-    </w:p>
-    <w:p>
-      <w:r>
-        <w:t xml:space="preserve">  </w:t>
-      </w:r>
-      <w:proofErr w:type="spellStart"/>
-      <w:r>
-        <w:t>Serial.print</w:t>
-      </w:r>
-      <w:proofErr w:type="spellEnd"/>
-      <w:r>
-        <w:t>(",");</w:t>
-      </w:r>
-    </w:p>
-    <w:p>
-      <w:r>
-        <w:t xml:space="preserve">  </w:t>
-      </w:r>
-      <w:proofErr w:type="spellStart"/>
-      <w:r>
-        <w:t>Serial.println</w:t>
-      </w:r>
-      <w:proofErr w:type="spellEnd"/>
-      <w:r>
-        <w:t>(linha);</w:t>
-      </w:r>
-    </w:p>
-    <w:p/>
-    <w:p>
-      <w:r>
-        <w:t xml:space="preserve">  </w:t>
-      </w:r>
-      <w:proofErr w:type="spellStart"/>
-      <w:proofErr w:type="gramStart"/>
-      <w:r>
-        <w:t>if</w:t>
-      </w:r>
-      <w:proofErr w:type="spellEnd"/>
-      <w:r>
-        <w:t>(</w:t>
-      </w:r>
-      <w:proofErr w:type="gramEnd"/>
-      <w:r>
-        <w:t xml:space="preserve">linha &gt; 100) // loop para limitar a </w:t>
-      </w:r>
-      <w:proofErr w:type="spellStart"/>
-      <w:r>
-        <w:t>qte</w:t>
-      </w:r>
-      <w:proofErr w:type="spellEnd"/>
-      <w:r>
-        <w:t xml:space="preserve"> de dados</w:t>
-      </w:r>
-    </w:p>
-    <w:p>
-      <w:r>
-        <w:t xml:space="preserve">  {</w:t>
-      </w:r>
-    </w:p>
-    <w:p>
-      <w:r>
-        <w:t xml:space="preserve">    </w:t>
-      </w:r>
-      <w:proofErr w:type="spellStart"/>
-      <w:proofErr w:type="gramStart"/>
-      <w:r>
-        <w:t>linh</w:t>
-      </w:r>
-      <w:proofErr w:type="spellEnd"/>
-      <w:proofErr w:type="gramEnd"/>
-      <w:r>
-        <w:t xml:space="preserve"> -0;</w:t>
-      </w:r>
-    </w:p>
-    <w:p>
-      <w:r>
-        <w:t xml:space="preserve">    </w:t>
-      </w:r>
-      <w:proofErr w:type="spellStart"/>
-      <w:r>
-        <w:t>Serial.println</w:t>
-      </w:r>
-      <w:proofErr w:type="spellEnd"/>
-      <w:r>
-        <w:t>("</w:t>
-      </w:r>
-      <w:proofErr w:type="gramStart"/>
-      <w:r>
-        <w:t>ROW,SET</w:t>
-      </w:r>
-      <w:proofErr w:type="gramEnd"/>
-      <w:r>
-        <w:t>,2");//alimentação das linhas sempre com os dados iniciados</w:t>
-      </w:r>
-    </w:p>
-    <w:p>
-      <w:r>
-        <w:t xml:space="preserve">  }</w:t>
-      </w:r>
-    </w:p>
-    <w:p>
-      <w:r>
-        <w:t xml:space="preserve">  </w:t>
-      </w:r>
-      <w:proofErr w:type="spellStart"/>
-      <w:proofErr w:type="gramStart"/>
-      <w:r>
-        <w:t>delay</w:t>
-      </w:r>
-      <w:proofErr w:type="spellEnd"/>
-      <w:r>
-        <w:t>(</w:t>
-      </w:r>
-      <w:proofErr w:type="gramEnd"/>
-      <w:r>
-        <w:t xml:space="preserve">1000); //tempo 5 </w:t>
-      </w:r>
-      <w:proofErr w:type="spellStart"/>
-      <w:r>
-        <w:t>seg</w:t>
-      </w:r>
-      <w:proofErr w:type="spellEnd"/>
-      <w:r>
-        <w:t xml:space="preserve"> para realizar outra leitura.</w:t>
+        <w:t>reaçizar</w:t>
+      </w:r>
+      <w:proofErr w:type="spellEnd"/>
+      <w:r>
+        <w:t xml:space="preserve"> outra leitura.</w:t>
       </w:r>
     </w:p>
     <w:p>
       <w:r>
         <w:t>}</w:t>
       </w:r>
-    </w:p>
-    <w:p>
       <w:bookmarkStart w:id="0" w:name="_GoBack"/>
       <w:bookmarkEnd w:id="0"/>
     </w:p>

</xml_diff>

<commit_message>
Alteração da fonte do texto do arduino
</commit_message>
<xml_diff>
--- a/documentacao/Arduino_codigo.docx
+++ b/documentacao/Arduino_codigo.docx
@@ -3,412 +3,1042 @@
 <w:document xmlns:wpc="http://schemas.microsoft.com/office/word/2010/wordprocessingCanvas" xmlns:cx="http://schemas.microsoft.com/office/drawing/2014/chartex" xmlns:mc="http://schemas.openxmlformats.org/markup-compatibility/2006" xmlns:o="urn:schemas-microsoft-com:office:office" xmlns:r="http://schemas.openxmlformats.org/officeDocument/2006/relationships" xmlns:m="http://schemas.openxmlformats.org/officeDocument/2006/math" xmlns:v="urn:schemas-microsoft-com:vml" xmlns:wp14="http://schemas.microsoft.com/office/word/2010/wordprocessingDrawing" xmlns:wp="http://schemas.openxmlformats.org/drawingml/2006/wordprocessingDrawing" xmlns:w10="urn:schemas-microsoft-com:office:word" xmlns:w="http://schemas.openxmlformats.org/wordprocessingml/2006/main" xmlns:w14="http://schemas.microsoft.com/office/word/2010/wordml" xmlns:w15="http://schemas.microsoft.com/office/word/2012/wordml" xmlns:w16se="http://schemas.microsoft.com/office/word/2015/wordml/symex" xmlns:wpg="http://schemas.microsoft.com/office/word/2010/wordprocessingGroup" xmlns:wpi="http://schemas.microsoft.com/office/word/2010/wordprocessingInk" xmlns:wne="http://schemas.microsoft.com/office/word/2006/wordml" xmlns:wps="http://schemas.microsoft.com/office/word/2010/wordprocessingShape" mc:Ignorable="w14 w15 w16se wp14">
   <w:body>
     <w:p>
+      <w:pPr>
+        <w:rPr>
+          <w:rFonts w:ascii="Arial" w:hAnsi="Arial" w:cs="Arial"/>
+          <w:sz w:val="24"/>
+          <w:szCs w:val="24"/>
+        </w:rPr>
+      </w:pPr>
       <w:proofErr w:type="spellStart"/>
       <w:proofErr w:type="gramStart"/>
       <w:r>
+        <w:rPr>
+          <w:rFonts w:ascii="Arial" w:hAnsi="Arial" w:cs="Arial"/>
+          <w:sz w:val="24"/>
+          <w:szCs w:val="24"/>
+        </w:rPr>
         <w:t>int</w:t>
       </w:r>
       <w:proofErr w:type="spellEnd"/>
       <w:proofErr w:type="gramEnd"/>
       <w:r>
+        <w:rPr>
+          <w:rFonts w:ascii="Arial" w:hAnsi="Arial" w:cs="Arial"/>
+          <w:sz w:val="24"/>
+          <w:szCs w:val="24"/>
+        </w:rPr>
         <w:t xml:space="preserve"> </w:t>
       </w:r>
       <w:proofErr w:type="spellStart"/>
       <w:r>
+        <w:rPr>
+          <w:rFonts w:ascii="Arial" w:hAnsi="Arial" w:cs="Arial"/>
+          <w:sz w:val="24"/>
+          <w:szCs w:val="24"/>
+        </w:rPr>
         <w:t>pinoSensor</w:t>
       </w:r>
       <w:proofErr w:type="spellEnd"/>
       <w:r>
+        <w:rPr>
+          <w:rFonts w:ascii="Arial" w:hAnsi="Arial" w:cs="Arial"/>
+          <w:sz w:val="24"/>
+          <w:szCs w:val="24"/>
+        </w:rPr>
         <w:t xml:space="preserve"> =0; //Saída do sensor na A0.</w:t>
       </w:r>
     </w:p>
     <w:p>
+      <w:pPr>
+        <w:rPr>
+          <w:rFonts w:ascii="Arial" w:hAnsi="Arial" w:cs="Arial"/>
+          <w:sz w:val="24"/>
+          <w:szCs w:val="24"/>
+        </w:rPr>
+      </w:pPr>
       <w:proofErr w:type="spellStart"/>
       <w:proofErr w:type="gramStart"/>
       <w:r>
+        <w:rPr>
+          <w:rFonts w:ascii="Arial" w:hAnsi="Arial" w:cs="Arial"/>
+          <w:sz w:val="24"/>
+          <w:szCs w:val="24"/>
+        </w:rPr>
         <w:t>int</w:t>
       </w:r>
       <w:proofErr w:type="spellEnd"/>
       <w:proofErr w:type="gramEnd"/>
       <w:r>
+        <w:rPr>
+          <w:rFonts w:ascii="Arial" w:hAnsi="Arial" w:cs="Arial"/>
+          <w:sz w:val="24"/>
+          <w:szCs w:val="24"/>
+        </w:rPr>
         <w:t xml:space="preserve"> </w:t>
       </w:r>
       <w:proofErr w:type="spellStart"/>
       <w:r>
+        <w:rPr>
+          <w:rFonts w:ascii="Arial" w:hAnsi="Arial" w:cs="Arial"/>
+          <w:sz w:val="24"/>
+          <w:szCs w:val="24"/>
+        </w:rPr>
         <w:t>valorLido</w:t>
       </w:r>
       <w:proofErr w:type="spellEnd"/>
       <w:r>
+        <w:rPr>
+          <w:rFonts w:ascii="Arial" w:hAnsi="Arial" w:cs="Arial"/>
+          <w:sz w:val="24"/>
+          <w:szCs w:val="24"/>
+        </w:rPr>
         <w:t xml:space="preserve"> =0; //variável auxiliar.</w:t>
-      </w:r>
-    </w:p>
-    <w:p>
-      <w:proofErr w:type="spellStart"/>
-      <w:proofErr w:type="gramStart"/>
-      <w:r>
-        <w:t>float</w:t>
-      </w:r>
-      <w:proofErr w:type="spellEnd"/>
-      <w:proofErr w:type="gramEnd"/>
-      <w:r>
-        <w:t xml:space="preserve"> temperatura =0; //variável que armazenará a temperatura lida</w:t>
-      </w:r>
-    </w:p>
-    <w:p>
-      <w:proofErr w:type="spellStart"/>
-      <w:proofErr w:type="gramStart"/>
-      <w:r>
-        <w:t>int</w:t>
-      </w:r>
-      <w:proofErr w:type="spellEnd"/>
-      <w:proofErr w:type="gramEnd"/>
-      <w:r>
-        <w:t xml:space="preserve"> linha =0; //variável que se refere as linhas do </w:t>
-      </w:r>
-      <w:proofErr w:type="spellStart"/>
-      <w:r>
-        <w:t>excel</w:t>
-      </w:r>
-      <w:proofErr w:type="spellEnd"/>
-    </w:p>
-    <w:p/>
-    <w:p>
-      <w:proofErr w:type="spellStart"/>
-      <w:proofErr w:type="gramStart"/>
-      <w:r>
-        <w:t>void</w:t>
-      </w:r>
-      <w:proofErr w:type="spellEnd"/>
-      <w:proofErr w:type="gramEnd"/>
-      <w:r>
-        <w:t xml:space="preserve"> setup() {//função uma </w:t>
-      </w:r>
-      <w:proofErr w:type="spellStart"/>
-      <w:r>
-        <w:t>unica</w:t>
-      </w:r>
-      <w:proofErr w:type="spellEnd"/>
-      <w:r>
-        <w:t xml:space="preserve"> vez</w:t>
-      </w:r>
-    </w:p>
-    <w:p>
-      <w:r>
-        <w:t xml:space="preserve">  </w:t>
-      </w:r>
-      <w:proofErr w:type="spellStart"/>
-      <w:r>
-        <w:t>Serial.begin</w:t>
-      </w:r>
-      <w:proofErr w:type="spellEnd"/>
-      <w:r>
-        <w:t xml:space="preserve">(9600); //inicia a </w:t>
-      </w:r>
-      <w:proofErr w:type="spellStart"/>
-      <w:r>
-        <w:t>comunição</w:t>
-      </w:r>
-      <w:proofErr w:type="spellEnd"/>
-      <w:r>
-        <w:t xml:space="preserve"> serial a 9600 </w:t>
-      </w:r>
-      <w:proofErr w:type="spellStart"/>
-      <w:r>
-        <w:t>bauds</w:t>
-      </w:r>
-      <w:proofErr w:type="spellEnd"/>
-      <w:r>
-        <w:t>.</w:t>
-      </w:r>
-    </w:p>
-    <w:p>
-      <w:r>
-        <w:t xml:space="preserve">  </w:t>
-      </w:r>
-      <w:proofErr w:type="spellStart"/>
-      <w:r>
-        <w:t>Serial.println</w:t>
-      </w:r>
-      <w:proofErr w:type="spellEnd"/>
-      <w:r>
-        <w:t>("CLEARDATA"); //reset comunicação serial</w:t>
-      </w:r>
-    </w:p>
-    <w:p>
-      <w:r>
-        <w:t xml:space="preserve">  </w:t>
-      </w:r>
-      <w:proofErr w:type="spellStart"/>
-      <w:r>
-        <w:t>Serial.println</w:t>
-      </w:r>
-      <w:proofErr w:type="spellEnd"/>
-      <w:r>
-        <w:t>("</w:t>
-      </w:r>
-      <w:proofErr w:type="spellStart"/>
-      <w:proofErr w:type="gramStart"/>
-      <w:r>
-        <w:t>LABEL,hora</w:t>
-      </w:r>
-      <w:proofErr w:type="gramEnd"/>
-      <w:r>
-        <w:t>,temperatura,linha</w:t>
-      </w:r>
-      <w:proofErr w:type="spellEnd"/>
-      <w:r>
-        <w:t>"); // nomeia a coluna</w:t>
-      </w:r>
-    </w:p>
-    <w:p>
-      <w:r>
-        <w:t>}</w:t>
-      </w:r>
-    </w:p>
-    <w:p/>
-    <w:p>
-      <w:proofErr w:type="spellStart"/>
-      <w:proofErr w:type="gramStart"/>
-      <w:r>
-        <w:t>void</w:t>
-      </w:r>
-      <w:proofErr w:type="spellEnd"/>
-      <w:proofErr w:type="gramEnd"/>
-      <w:r>
-        <w:t xml:space="preserve"> loop() {//Função que será executada continuamente.</w:t>
-      </w:r>
-    </w:p>
-    <w:p>
-      <w:r>
-        <w:t xml:space="preserve">  </w:t>
-      </w:r>
-      <w:proofErr w:type="spellStart"/>
-      <w:proofErr w:type="gramStart"/>
-      <w:r>
-        <w:t>valorLido</w:t>
-      </w:r>
-      <w:proofErr w:type="spellEnd"/>
-      <w:proofErr w:type="gramEnd"/>
-      <w:r>
-        <w:t xml:space="preserve">= </w:t>
-      </w:r>
-      <w:proofErr w:type="spellStart"/>
-      <w:r>
-        <w:t>analogRead</w:t>
-      </w:r>
-      <w:proofErr w:type="spellEnd"/>
-      <w:r>
-        <w:t>(</w:t>
-      </w:r>
-      <w:proofErr w:type="spellStart"/>
-      <w:r>
-        <w:t>pinoSensor</w:t>
-      </w:r>
-      <w:proofErr w:type="spellEnd"/>
-      <w:r>
-        <w:t>); //Leitura analógica da porta A0</w:t>
-      </w:r>
-    </w:p>
-    <w:p>
-      <w:r>
-        <w:t xml:space="preserve">  </w:t>
-      </w:r>
-      <w:proofErr w:type="gramStart"/>
-      <w:r>
-        <w:t>temperatura</w:t>
-      </w:r>
-      <w:proofErr w:type="gramEnd"/>
-      <w:r>
-        <w:t xml:space="preserve"> = (</w:t>
-      </w:r>
-      <w:proofErr w:type="spellStart"/>
-      <w:r>
-        <w:t>valorLido</w:t>
-      </w:r>
-      <w:proofErr w:type="spellEnd"/>
-      <w:r>
-        <w:t xml:space="preserve"> * 0.00488);//5 volts/1023 = 0,0048 precisão do A/D</w:t>
-      </w:r>
-    </w:p>
-    <w:p>
-      <w:r>
-        <w:t xml:space="preserve">  </w:t>
-      </w:r>
-      <w:proofErr w:type="gramStart"/>
-      <w:r>
-        <w:t>temperatura</w:t>
-      </w:r>
-      <w:proofErr w:type="gramEnd"/>
-      <w:r>
-        <w:t xml:space="preserve"> = temperatura * 100; //converter </w:t>
-      </w:r>
-      <w:proofErr w:type="spellStart"/>
-      <w:r>
-        <w:t>milivolts</w:t>
-      </w:r>
-      <w:proofErr w:type="spellEnd"/>
-      <w:r>
-        <w:t xml:space="preserve"> para Celsius - cada 10mV = 1 grau C</w:t>
-      </w:r>
-    </w:p>
-    <w:p>
-      <w:r>
-        <w:t xml:space="preserve">  </w:t>
-      </w:r>
-      <w:proofErr w:type="gramStart"/>
-      <w:r>
-        <w:t>linha</w:t>
-      </w:r>
-      <w:proofErr w:type="gramEnd"/>
-      <w:r>
-        <w:t>++;//incrementa linha para que a leitura pule linha</w:t>
-      </w:r>
-    </w:p>
-    <w:p>
-      <w:r>
-        <w:t xml:space="preserve">  </w:t>
-      </w:r>
-      <w:proofErr w:type="spellStart"/>
-      <w:r>
-        <w:t>Serial.println</w:t>
-      </w:r>
-      <w:proofErr w:type="spellEnd"/>
-      <w:r>
-        <w:t>("</w:t>
-      </w:r>
-      <w:proofErr w:type="gramStart"/>
-      <w:r>
-        <w:t>DATA,TIME</w:t>
-      </w:r>
-      <w:proofErr w:type="gramEnd"/>
-      <w:r>
-        <w:t>,"); //inicia a impressão dos dados, fica sempre iniciando</w:t>
-      </w:r>
-    </w:p>
-    <w:p>
-      <w:r>
-        <w:t xml:space="preserve">  </w:t>
-      </w:r>
-      <w:proofErr w:type="spellStart"/>
-      <w:r>
-        <w:t>Serial.println</w:t>
-      </w:r>
-      <w:proofErr w:type="spellEnd"/>
-      <w:r>
-        <w:t>(temperatura);</w:t>
-      </w:r>
-    </w:p>
-    <w:p/>
-    <w:p>
-      <w:r>
-        <w:t xml:space="preserve">  </w:t>
-      </w:r>
-      <w:proofErr w:type="spellStart"/>
-      <w:proofErr w:type="gramStart"/>
-      <w:r>
-        <w:t>if</w:t>
-      </w:r>
-      <w:proofErr w:type="spellEnd"/>
-      <w:r>
-        <w:t>(</w:t>
-      </w:r>
-      <w:proofErr w:type="gramEnd"/>
-      <w:r>
-        <w:t xml:space="preserve">linha &gt;100)// loop para limitar a </w:t>
-      </w:r>
-      <w:proofErr w:type="spellStart"/>
-      <w:r>
-        <w:t>qte</w:t>
-      </w:r>
-      <w:proofErr w:type="spellEnd"/>
-      <w:r>
-        <w:t xml:space="preserve"> de dados</w:t>
-      </w:r>
-    </w:p>
-    <w:p>
-      <w:r>
-        <w:t xml:space="preserve">  {</w:t>
-      </w:r>
-    </w:p>
-    <w:p>
-      <w:r>
-        <w:t xml:space="preserve">    </w:t>
-      </w:r>
-      <w:proofErr w:type="gramStart"/>
-      <w:r>
-        <w:t>linha</w:t>
-      </w:r>
-      <w:proofErr w:type="gramEnd"/>
-      <w:r>
-        <w:t>=0;</w:t>
-      </w:r>
-    </w:p>
-    <w:p>
-      <w:r>
-        <w:t xml:space="preserve">    </w:t>
-      </w:r>
-      <w:proofErr w:type="spellStart"/>
-      <w:r>
-        <w:t>Serial.println</w:t>
-      </w:r>
-      <w:proofErr w:type="spellEnd"/>
-      <w:r>
-        <w:t>("</w:t>
-      </w:r>
-      <w:proofErr w:type="gramStart"/>
-      <w:r>
-        <w:t>ROW,SET</w:t>
-      </w:r>
-      <w:proofErr w:type="gramEnd"/>
-      <w:r>
-        <w:t>,2");//alimentação das linhas sempre com os dados iniciados</w:t>
-      </w:r>
-    </w:p>
-    <w:p>
-      <w:r>
-        <w:t xml:space="preserve">  }</w:t>
-      </w:r>
-    </w:p>
-    <w:p>
-      <w:r>
-        <w:t xml:space="preserve">  </w:t>
-      </w:r>
-      <w:proofErr w:type="spellStart"/>
-      <w:proofErr w:type="gramStart"/>
-      <w:r>
-        <w:t>delay</w:t>
-      </w:r>
-      <w:proofErr w:type="spellEnd"/>
-      <w:r>
-        <w:t>(</w:t>
-      </w:r>
-      <w:proofErr w:type="gramEnd"/>
-      <w:r>
-        <w:t xml:space="preserve">1000); //tempo 5 </w:t>
-      </w:r>
-      <w:proofErr w:type="spellStart"/>
-      <w:r>
-        <w:t>seg</w:t>
-      </w:r>
-      <w:proofErr w:type="spellEnd"/>
-      <w:r>
-        <w:t xml:space="preserve"> para </w:t>
-      </w:r>
-      <w:proofErr w:type="spellStart"/>
-      <w:r>
-        <w:t>reaçizar</w:t>
-      </w:r>
-      <w:proofErr w:type="spellEnd"/>
-      <w:r>
-        <w:t xml:space="preserve"> outra leitura.</w:t>
-      </w:r>
-    </w:p>
-    <w:p>
-      <w:r>
-        <w:t>}</w:t>
       </w:r>
       <w:bookmarkStart w:id="0" w:name="_GoBack"/>
       <w:bookmarkEnd w:id="0"/>
+    </w:p>
+    <w:p>
+      <w:pPr>
+        <w:rPr>
+          <w:rFonts w:ascii="Arial" w:hAnsi="Arial" w:cs="Arial"/>
+          <w:sz w:val="24"/>
+          <w:szCs w:val="24"/>
+        </w:rPr>
+      </w:pPr>
+      <w:proofErr w:type="spellStart"/>
+      <w:proofErr w:type="gramStart"/>
+      <w:r>
+        <w:rPr>
+          <w:rFonts w:ascii="Arial" w:hAnsi="Arial" w:cs="Arial"/>
+          <w:sz w:val="24"/>
+          <w:szCs w:val="24"/>
+        </w:rPr>
+        <w:t>float</w:t>
+      </w:r>
+      <w:proofErr w:type="spellEnd"/>
+      <w:proofErr w:type="gramEnd"/>
+      <w:r>
+        <w:rPr>
+          <w:rFonts w:ascii="Arial" w:hAnsi="Arial" w:cs="Arial"/>
+          <w:sz w:val="24"/>
+          <w:szCs w:val="24"/>
+        </w:rPr>
+        <w:t xml:space="preserve"> temperatura =0; //variável que armazenará a temperatura lida</w:t>
+      </w:r>
+    </w:p>
+    <w:p>
+      <w:pPr>
+        <w:rPr>
+          <w:rFonts w:ascii="Arial" w:hAnsi="Arial" w:cs="Arial"/>
+          <w:sz w:val="24"/>
+          <w:szCs w:val="24"/>
+        </w:rPr>
+      </w:pPr>
+      <w:proofErr w:type="spellStart"/>
+      <w:proofErr w:type="gramStart"/>
+      <w:r>
+        <w:rPr>
+          <w:rFonts w:ascii="Arial" w:hAnsi="Arial" w:cs="Arial"/>
+          <w:sz w:val="24"/>
+          <w:szCs w:val="24"/>
+        </w:rPr>
+        <w:t>int</w:t>
+      </w:r>
+      <w:proofErr w:type="spellEnd"/>
+      <w:proofErr w:type="gramEnd"/>
+      <w:r>
+        <w:rPr>
+          <w:rFonts w:ascii="Arial" w:hAnsi="Arial" w:cs="Arial"/>
+          <w:sz w:val="24"/>
+          <w:szCs w:val="24"/>
+        </w:rPr>
+        <w:t xml:space="preserve"> linha =0; //variável que se refere as linhas do </w:t>
+      </w:r>
+      <w:proofErr w:type="spellStart"/>
+      <w:r>
+        <w:rPr>
+          <w:rFonts w:ascii="Arial" w:hAnsi="Arial" w:cs="Arial"/>
+          <w:sz w:val="24"/>
+          <w:szCs w:val="24"/>
+        </w:rPr>
+        <w:t>excel</w:t>
+      </w:r>
+      <w:proofErr w:type="spellEnd"/>
+    </w:p>
+    <w:p>
+      <w:pPr>
+        <w:rPr>
+          <w:rFonts w:ascii="Arial" w:hAnsi="Arial" w:cs="Arial"/>
+          <w:sz w:val="24"/>
+          <w:szCs w:val="24"/>
+        </w:rPr>
+      </w:pPr>
+    </w:p>
+    <w:p>
+      <w:pPr>
+        <w:rPr>
+          <w:rFonts w:ascii="Arial" w:hAnsi="Arial" w:cs="Arial"/>
+          <w:sz w:val="24"/>
+          <w:szCs w:val="24"/>
+        </w:rPr>
+      </w:pPr>
+      <w:proofErr w:type="spellStart"/>
+      <w:proofErr w:type="gramStart"/>
+      <w:r>
+        <w:rPr>
+          <w:rFonts w:ascii="Arial" w:hAnsi="Arial" w:cs="Arial"/>
+          <w:sz w:val="24"/>
+          <w:szCs w:val="24"/>
+        </w:rPr>
+        <w:t>void</w:t>
+      </w:r>
+      <w:proofErr w:type="spellEnd"/>
+      <w:proofErr w:type="gramEnd"/>
+      <w:r>
+        <w:rPr>
+          <w:rFonts w:ascii="Arial" w:hAnsi="Arial" w:cs="Arial"/>
+          <w:sz w:val="24"/>
+          <w:szCs w:val="24"/>
+        </w:rPr>
+        <w:t xml:space="preserve"> setup() {//função uma </w:t>
+      </w:r>
+      <w:proofErr w:type="spellStart"/>
+      <w:r>
+        <w:rPr>
+          <w:rFonts w:ascii="Arial" w:hAnsi="Arial" w:cs="Arial"/>
+          <w:sz w:val="24"/>
+          <w:szCs w:val="24"/>
+        </w:rPr>
+        <w:t>unica</w:t>
+      </w:r>
+      <w:proofErr w:type="spellEnd"/>
+      <w:r>
+        <w:rPr>
+          <w:rFonts w:ascii="Arial" w:hAnsi="Arial" w:cs="Arial"/>
+          <w:sz w:val="24"/>
+          <w:szCs w:val="24"/>
+        </w:rPr>
+        <w:t xml:space="preserve"> vez</w:t>
+      </w:r>
+    </w:p>
+    <w:p>
+      <w:pPr>
+        <w:rPr>
+          <w:rFonts w:ascii="Arial" w:hAnsi="Arial" w:cs="Arial"/>
+          <w:sz w:val="24"/>
+          <w:szCs w:val="24"/>
+        </w:rPr>
+      </w:pPr>
+      <w:r>
+        <w:rPr>
+          <w:rFonts w:ascii="Arial" w:hAnsi="Arial" w:cs="Arial"/>
+          <w:sz w:val="24"/>
+          <w:szCs w:val="24"/>
+        </w:rPr>
+        <w:t xml:space="preserve">  </w:t>
+      </w:r>
+      <w:proofErr w:type="spellStart"/>
+      <w:r>
+        <w:rPr>
+          <w:rFonts w:ascii="Arial" w:hAnsi="Arial" w:cs="Arial"/>
+          <w:sz w:val="24"/>
+          <w:szCs w:val="24"/>
+        </w:rPr>
+        <w:t>Serial.begin</w:t>
+      </w:r>
+      <w:proofErr w:type="spellEnd"/>
+      <w:r>
+        <w:rPr>
+          <w:rFonts w:ascii="Arial" w:hAnsi="Arial" w:cs="Arial"/>
+          <w:sz w:val="24"/>
+          <w:szCs w:val="24"/>
+        </w:rPr>
+        <w:t xml:space="preserve">(9600); //inicia a </w:t>
+      </w:r>
+      <w:proofErr w:type="spellStart"/>
+      <w:r>
+        <w:rPr>
+          <w:rFonts w:ascii="Arial" w:hAnsi="Arial" w:cs="Arial"/>
+          <w:sz w:val="24"/>
+          <w:szCs w:val="24"/>
+        </w:rPr>
+        <w:t>comunição</w:t>
+      </w:r>
+      <w:proofErr w:type="spellEnd"/>
+      <w:r>
+        <w:rPr>
+          <w:rFonts w:ascii="Arial" w:hAnsi="Arial" w:cs="Arial"/>
+          <w:sz w:val="24"/>
+          <w:szCs w:val="24"/>
+        </w:rPr>
+        <w:t xml:space="preserve"> serial a 9600 </w:t>
+      </w:r>
+      <w:proofErr w:type="spellStart"/>
+      <w:r>
+        <w:rPr>
+          <w:rFonts w:ascii="Arial" w:hAnsi="Arial" w:cs="Arial"/>
+          <w:sz w:val="24"/>
+          <w:szCs w:val="24"/>
+        </w:rPr>
+        <w:t>bauds</w:t>
+      </w:r>
+      <w:proofErr w:type="spellEnd"/>
+      <w:r>
+        <w:rPr>
+          <w:rFonts w:ascii="Arial" w:hAnsi="Arial" w:cs="Arial"/>
+          <w:sz w:val="24"/>
+          <w:szCs w:val="24"/>
+        </w:rPr>
+        <w:t>.</w:t>
+      </w:r>
+    </w:p>
+    <w:p>
+      <w:pPr>
+        <w:rPr>
+          <w:rFonts w:ascii="Arial" w:hAnsi="Arial" w:cs="Arial"/>
+          <w:sz w:val="24"/>
+          <w:szCs w:val="24"/>
+        </w:rPr>
+      </w:pPr>
+      <w:r>
+        <w:rPr>
+          <w:rFonts w:ascii="Arial" w:hAnsi="Arial" w:cs="Arial"/>
+          <w:sz w:val="24"/>
+          <w:szCs w:val="24"/>
+        </w:rPr>
+        <w:t xml:space="preserve">  </w:t>
+      </w:r>
+      <w:proofErr w:type="spellStart"/>
+      <w:r>
+        <w:rPr>
+          <w:rFonts w:ascii="Arial" w:hAnsi="Arial" w:cs="Arial"/>
+          <w:sz w:val="24"/>
+          <w:szCs w:val="24"/>
+        </w:rPr>
+        <w:t>Serial.println</w:t>
+      </w:r>
+      <w:proofErr w:type="spellEnd"/>
+      <w:r>
+        <w:rPr>
+          <w:rFonts w:ascii="Arial" w:hAnsi="Arial" w:cs="Arial"/>
+          <w:sz w:val="24"/>
+          <w:szCs w:val="24"/>
+        </w:rPr>
+        <w:t>("CLEARDATA"); //reset comunicação serial</w:t>
+      </w:r>
+    </w:p>
+    <w:p>
+      <w:pPr>
+        <w:rPr>
+          <w:rFonts w:ascii="Arial" w:hAnsi="Arial" w:cs="Arial"/>
+          <w:sz w:val="24"/>
+          <w:szCs w:val="24"/>
+        </w:rPr>
+      </w:pPr>
+      <w:r>
+        <w:rPr>
+          <w:rFonts w:ascii="Arial" w:hAnsi="Arial" w:cs="Arial"/>
+          <w:sz w:val="24"/>
+          <w:szCs w:val="24"/>
+        </w:rPr>
+        <w:t xml:space="preserve">  </w:t>
+      </w:r>
+      <w:proofErr w:type="spellStart"/>
+      <w:r>
+        <w:rPr>
+          <w:rFonts w:ascii="Arial" w:hAnsi="Arial" w:cs="Arial"/>
+          <w:sz w:val="24"/>
+          <w:szCs w:val="24"/>
+        </w:rPr>
+        <w:t>Serial.println</w:t>
+      </w:r>
+      <w:proofErr w:type="spellEnd"/>
+      <w:r>
+        <w:rPr>
+          <w:rFonts w:ascii="Arial" w:hAnsi="Arial" w:cs="Arial"/>
+          <w:sz w:val="24"/>
+          <w:szCs w:val="24"/>
+        </w:rPr>
+        <w:t>("</w:t>
+      </w:r>
+      <w:proofErr w:type="spellStart"/>
+      <w:proofErr w:type="gramStart"/>
+      <w:r>
+        <w:rPr>
+          <w:rFonts w:ascii="Arial" w:hAnsi="Arial" w:cs="Arial"/>
+          <w:sz w:val="24"/>
+          <w:szCs w:val="24"/>
+        </w:rPr>
+        <w:t>LABEL,hora</w:t>
+      </w:r>
+      <w:proofErr w:type="gramEnd"/>
+      <w:r>
+        <w:rPr>
+          <w:rFonts w:ascii="Arial" w:hAnsi="Arial" w:cs="Arial"/>
+          <w:sz w:val="24"/>
+          <w:szCs w:val="24"/>
+        </w:rPr>
+        <w:t>,temperatura,linha</w:t>
+      </w:r>
+      <w:proofErr w:type="spellEnd"/>
+      <w:r>
+        <w:rPr>
+          <w:rFonts w:ascii="Arial" w:hAnsi="Arial" w:cs="Arial"/>
+          <w:sz w:val="24"/>
+          <w:szCs w:val="24"/>
+        </w:rPr>
+        <w:t>"); // nomeia a coluna</w:t>
+      </w:r>
+    </w:p>
+    <w:p>
+      <w:pPr>
+        <w:rPr>
+          <w:rFonts w:ascii="Arial" w:hAnsi="Arial" w:cs="Arial"/>
+          <w:sz w:val="24"/>
+          <w:szCs w:val="24"/>
+        </w:rPr>
+      </w:pPr>
+      <w:r>
+        <w:rPr>
+          <w:rFonts w:ascii="Arial" w:hAnsi="Arial" w:cs="Arial"/>
+          <w:sz w:val="24"/>
+          <w:szCs w:val="24"/>
+        </w:rPr>
+        <w:t>}</w:t>
+      </w:r>
+    </w:p>
+    <w:p>
+      <w:pPr>
+        <w:rPr>
+          <w:rFonts w:ascii="Arial" w:hAnsi="Arial" w:cs="Arial"/>
+          <w:sz w:val="24"/>
+          <w:szCs w:val="24"/>
+        </w:rPr>
+      </w:pPr>
+    </w:p>
+    <w:p>
+      <w:pPr>
+        <w:rPr>
+          <w:rFonts w:ascii="Arial" w:hAnsi="Arial" w:cs="Arial"/>
+          <w:sz w:val="24"/>
+          <w:szCs w:val="24"/>
+        </w:rPr>
+      </w:pPr>
+      <w:proofErr w:type="spellStart"/>
+      <w:proofErr w:type="gramStart"/>
+      <w:r>
+        <w:rPr>
+          <w:rFonts w:ascii="Arial" w:hAnsi="Arial" w:cs="Arial"/>
+          <w:sz w:val="24"/>
+          <w:szCs w:val="24"/>
+        </w:rPr>
+        <w:t>void</w:t>
+      </w:r>
+      <w:proofErr w:type="spellEnd"/>
+      <w:proofErr w:type="gramEnd"/>
+      <w:r>
+        <w:rPr>
+          <w:rFonts w:ascii="Arial" w:hAnsi="Arial" w:cs="Arial"/>
+          <w:sz w:val="24"/>
+          <w:szCs w:val="24"/>
+        </w:rPr>
+        <w:t xml:space="preserve"> loop() {//Função que será executada continuamente.</w:t>
+      </w:r>
+    </w:p>
+    <w:p>
+      <w:pPr>
+        <w:rPr>
+          <w:rFonts w:ascii="Arial" w:hAnsi="Arial" w:cs="Arial"/>
+          <w:sz w:val="24"/>
+          <w:szCs w:val="24"/>
+        </w:rPr>
+      </w:pPr>
+      <w:r>
+        <w:rPr>
+          <w:rFonts w:ascii="Arial" w:hAnsi="Arial" w:cs="Arial"/>
+          <w:sz w:val="24"/>
+          <w:szCs w:val="24"/>
+        </w:rPr>
+        <w:t xml:space="preserve">  </w:t>
+      </w:r>
+      <w:proofErr w:type="spellStart"/>
+      <w:proofErr w:type="gramStart"/>
+      <w:r>
+        <w:rPr>
+          <w:rFonts w:ascii="Arial" w:hAnsi="Arial" w:cs="Arial"/>
+          <w:sz w:val="24"/>
+          <w:szCs w:val="24"/>
+        </w:rPr>
+        <w:t>valorLido</w:t>
+      </w:r>
+      <w:proofErr w:type="spellEnd"/>
+      <w:proofErr w:type="gramEnd"/>
+      <w:r>
+        <w:rPr>
+          <w:rFonts w:ascii="Arial" w:hAnsi="Arial" w:cs="Arial"/>
+          <w:sz w:val="24"/>
+          <w:szCs w:val="24"/>
+        </w:rPr>
+        <w:t xml:space="preserve">= </w:t>
+      </w:r>
+      <w:proofErr w:type="spellStart"/>
+      <w:r>
+        <w:rPr>
+          <w:rFonts w:ascii="Arial" w:hAnsi="Arial" w:cs="Arial"/>
+          <w:sz w:val="24"/>
+          <w:szCs w:val="24"/>
+        </w:rPr>
+        <w:t>analogRead</w:t>
+      </w:r>
+      <w:proofErr w:type="spellEnd"/>
+      <w:r>
+        <w:rPr>
+          <w:rFonts w:ascii="Arial" w:hAnsi="Arial" w:cs="Arial"/>
+          <w:sz w:val="24"/>
+          <w:szCs w:val="24"/>
+        </w:rPr>
+        <w:t>(</w:t>
+      </w:r>
+      <w:proofErr w:type="spellStart"/>
+      <w:r>
+        <w:rPr>
+          <w:rFonts w:ascii="Arial" w:hAnsi="Arial" w:cs="Arial"/>
+          <w:sz w:val="24"/>
+          <w:szCs w:val="24"/>
+        </w:rPr>
+        <w:t>pinoSensor</w:t>
+      </w:r>
+      <w:proofErr w:type="spellEnd"/>
+      <w:r>
+        <w:rPr>
+          <w:rFonts w:ascii="Arial" w:hAnsi="Arial" w:cs="Arial"/>
+          <w:sz w:val="24"/>
+          <w:szCs w:val="24"/>
+        </w:rPr>
+        <w:t>); //Leitura analógica da porta A0</w:t>
+      </w:r>
+    </w:p>
+    <w:p>
+      <w:pPr>
+        <w:rPr>
+          <w:rFonts w:ascii="Arial" w:hAnsi="Arial" w:cs="Arial"/>
+          <w:sz w:val="24"/>
+          <w:szCs w:val="24"/>
+        </w:rPr>
+      </w:pPr>
+      <w:r>
+        <w:rPr>
+          <w:rFonts w:ascii="Arial" w:hAnsi="Arial" w:cs="Arial"/>
+          <w:sz w:val="24"/>
+          <w:szCs w:val="24"/>
+        </w:rPr>
+        <w:t xml:space="preserve">  </w:t>
+      </w:r>
+      <w:proofErr w:type="gramStart"/>
+      <w:r>
+        <w:rPr>
+          <w:rFonts w:ascii="Arial" w:hAnsi="Arial" w:cs="Arial"/>
+          <w:sz w:val="24"/>
+          <w:szCs w:val="24"/>
+        </w:rPr>
+        <w:t>temperatura</w:t>
+      </w:r>
+      <w:proofErr w:type="gramEnd"/>
+      <w:r>
+        <w:rPr>
+          <w:rFonts w:ascii="Arial" w:hAnsi="Arial" w:cs="Arial"/>
+          <w:sz w:val="24"/>
+          <w:szCs w:val="24"/>
+        </w:rPr>
+        <w:t xml:space="preserve"> = (</w:t>
+      </w:r>
+      <w:proofErr w:type="spellStart"/>
+      <w:r>
+        <w:rPr>
+          <w:rFonts w:ascii="Arial" w:hAnsi="Arial" w:cs="Arial"/>
+          <w:sz w:val="24"/>
+          <w:szCs w:val="24"/>
+        </w:rPr>
+        <w:t>valorLido</w:t>
+      </w:r>
+      <w:proofErr w:type="spellEnd"/>
+      <w:r>
+        <w:rPr>
+          <w:rFonts w:ascii="Arial" w:hAnsi="Arial" w:cs="Arial"/>
+          <w:sz w:val="24"/>
+          <w:szCs w:val="24"/>
+        </w:rPr>
+        <w:t xml:space="preserve"> * 0.00488);//5 volts/1023 = 0,0048 precisão do A/D</w:t>
+      </w:r>
+    </w:p>
+    <w:p>
+      <w:pPr>
+        <w:rPr>
+          <w:rFonts w:ascii="Arial" w:hAnsi="Arial" w:cs="Arial"/>
+          <w:sz w:val="24"/>
+          <w:szCs w:val="24"/>
+        </w:rPr>
+      </w:pPr>
+      <w:r>
+        <w:rPr>
+          <w:rFonts w:ascii="Arial" w:hAnsi="Arial" w:cs="Arial"/>
+          <w:sz w:val="24"/>
+          <w:szCs w:val="24"/>
+        </w:rPr>
+        <w:t xml:space="preserve">  </w:t>
+      </w:r>
+      <w:proofErr w:type="gramStart"/>
+      <w:r>
+        <w:rPr>
+          <w:rFonts w:ascii="Arial" w:hAnsi="Arial" w:cs="Arial"/>
+          <w:sz w:val="24"/>
+          <w:szCs w:val="24"/>
+        </w:rPr>
+        <w:t>temperatura</w:t>
+      </w:r>
+      <w:proofErr w:type="gramEnd"/>
+      <w:r>
+        <w:rPr>
+          <w:rFonts w:ascii="Arial" w:hAnsi="Arial" w:cs="Arial"/>
+          <w:sz w:val="24"/>
+          <w:szCs w:val="24"/>
+        </w:rPr>
+        <w:t xml:space="preserve"> = temperatura * 100; //converter </w:t>
+      </w:r>
+      <w:proofErr w:type="spellStart"/>
+      <w:r>
+        <w:rPr>
+          <w:rFonts w:ascii="Arial" w:hAnsi="Arial" w:cs="Arial"/>
+          <w:sz w:val="24"/>
+          <w:szCs w:val="24"/>
+        </w:rPr>
+        <w:t>milivolts</w:t>
+      </w:r>
+      <w:proofErr w:type="spellEnd"/>
+      <w:r>
+        <w:rPr>
+          <w:rFonts w:ascii="Arial" w:hAnsi="Arial" w:cs="Arial"/>
+          <w:sz w:val="24"/>
+          <w:szCs w:val="24"/>
+        </w:rPr>
+        <w:t xml:space="preserve"> para Celsius - cada 10mV = 1 grau C</w:t>
+      </w:r>
+    </w:p>
+    <w:p>
+      <w:pPr>
+        <w:rPr>
+          <w:rFonts w:ascii="Arial" w:hAnsi="Arial" w:cs="Arial"/>
+          <w:sz w:val="24"/>
+          <w:szCs w:val="24"/>
+        </w:rPr>
+      </w:pPr>
+      <w:r>
+        <w:rPr>
+          <w:rFonts w:ascii="Arial" w:hAnsi="Arial" w:cs="Arial"/>
+          <w:sz w:val="24"/>
+          <w:szCs w:val="24"/>
+        </w:rPr>
+        <w:t xml:space="preserve">  </w:t>
+      </w:r>
+      <w:proofErr w:type="gramStart"/>
+      <w:r>
+        <w:rPr>
+          <w:rFonts w:ascii="Arial" w:hAnsi="Arial" w:cs="Arial"/>
+          <w:sz w:val="24"/>
+          <w:szCs w:val="24"/>
+        </w:rPr>
+        <w:t>linha</w:t>
+      </w:r>
+      <w:proofErr w:type="gramEnd"/>
+      <w:r>
+        <w:rPr>
+          <w:rFonts w:ascii="Arial" w:hAnsi="Arial" w:cs="Arial"/>
+          <w:sz w:val="24"/>
+          <w:szCs w:val="24"/>
+        </w:rPr>
+        <w:t>++;//incrementa linha para que a leitura pule linha</w:t>
+      </w:r>
+    </w:p>
+    <w:p>
+      <w:pPr>
+        <w:rPr>
+          <w:rFonts w:ascii="Arial" w:hAnsi="Arial" w:cs="Arial"/>
+          <w:sz w:val="24"/>
+          <w:szCs w:val="24"/>
+        </w:rPr>
+      </w:pPr>
+      <w:r>
+        <w:rPr>
+          <w:rFonts w:ascii="Arial" w:hAnsi="Arial" w:cs="Arial"/>
+          <w:sz w:val="24"/>
+          <w:szCs w:val="24"/>
+        </w:rPr>
+        <w:t xml:space="preserve">  </w:t>
+      </w:r>
+      <w:proofErr w:type="spellStart"/>
+      <w:r>
+        <w:rPr>
+          <w:rFonts w:ascii="Arial" w:hAnsi="Arial" w:cs="Arial"/>
+          <w:sz w:val="24"/>
+          <w:szCs w:val="24"/>
+        </w:rPr>
+        <w:t>Serial.println</w:t>
+      </w:r>
+      <w:proofErr w:type="spellEnd"/>
+      <w:r>
+        <w:rPr>
+          <w:rFonts w:ascii="Arial" w:hAnsi="Arial" w:cs="Arial"/>
+          <w:sz w:val="24"/>
+          <w:szCs w:val="24"/>
+        </w:rPr>
+        <w:t>("</w:t>
+      </w:r>
+      <w:proofErr w:type="gramStart"/>
+      <w:r>
+        <w:rPr>
+          <w:rFonts w:ascii="Arial" w:hAnsi="Arial" w:cs="Arial"/>
+          <w:sz w:val="24"/>
+          <w:szCs w:val="24"/>
+        </w:rPr>
+        <w:t>DATA,TIME</w:t>
+      </w:r>
+      <w:proofErr w:type="gramEnd"/>
+      <w:r>
+        <w:rPr>
+          <w:rFonts w:ascii="Arial" w:hAnsi="Arial" w:cs="Arial"/>
+          <w:sz w:val="24"/>
+          <w:szCs w:val="24"/>
+        </w:rPr>
+        <w:t>,"); //inicia a impressão dos dados, fica sempre iniciando</w:t>
+      </w:r>
+    </w:p>
+    <w:p>
+      <w:pPr>
+        <w:rPr>
+          <w:rFonts w:ascii="Arial" w:hAnsi="Arial" w:cs="Arial"/>
+          <w:sz w:val="24"/>
+          <w:szCs w:val="24"/>
+        </w:rPr>
+      </w:pPr>
+      <w:r>
+        <w:rPr>
+          <w:rFonts w:ascii="Arial" w:hAnsi="Arial" w:cs="Arial"/>
+          <w:sz w:val="24"/>
+          <w:szCs w:val="24"/>
+        </w:rPr>
+        <w:t xml:space="preserve">  </w:t>
+      </w:r>
+      <w:proofErr w:type="spellStart"/>
+      <w:r>
+        <w:rPr>
+          <w:rFonts w:ascii="Arial" w:hAnsi="Arial" w:cs="Arial"/>
+          <w:sz w:val="24"/>
+          <w:szCs w:val="24"/>
+        </w:rPr>
+        <w:t>Serial.println</w:t>
+      </w:r>
+      <w:proofErr w:type="spellEnd"/>
+      <w:r>
+        <w:rPr>
+          <w:rFonts w:ascii="Arial" w:hAnsi="Arial" w:cs="Arial"/>
+          <w:sz w:val="24"/>
+          <w:szCs w:val="24"/>
+        </w:rPr>
+        <w:t>(temperatura);</w:t>
+      </w:r>
+    </w:p>
+    <w:p>
+      <w:pPr>
+        <w:rPr>
+          <w:rFonts w:ascii="Arial" w:hAnsi="Arial" w:cs="Arial"/>
+          <w:sz w:val="24"/>
+          <w:szCs w:val="24"/>
+        </w:rPr>
+      </w:pPr>
+    </w:p>
+    <w:p>
+      <w:pPr>
+        <w:rPr>
+          <w:rFonts w:ascii="Arial" w:hAnsi="Arial" w:cs="Arial"/>
+          <w:sz w:val="24"/>
+          <w:szCs w:val="24"/>
+        </w:rPr>
+      </w:pPr>
+      <w:r>
+        <w:rPr>
+          <w:rFonts w:ascii="Arial" w:hAnsi="Arial" w:cs="Arial"/>
+          <w:sz w:val="24"/>
+          <w:szCs w:val="24"/>
+        </w:rPr>
+        <w:t xml:space="preserve">  </w:t>
+      </w:r>
+      <w:proofErr w:type="spellStart"/>
+      <w:proofErr w:type="gramStart"/>
+      <w:r>
+        <w:rPr>
+          <w:rFonts w:ascii="Arial" w:hAnsi="Arial" w:cs="Arial"/>
+          <w:sz w:val="24"/>
+          <w:szCs w:val="24"/>
+        </w:rPr>
+        <w:t>if</w:t>
+      </w:r>
+      <w:proofErr w:type="spellEnd"/>
+      <w:r>
+        <w:rPr>
+          <w:rFonts w:ascii="Arial" w:hAnsi="Arial" w:cs="Arial"/>
+          <w:sz w:val="24"/>
+          <w:szCs w:val="24"/>
+        </w:rPr>
+        <w:t>(</w:t>
+      </w:r>
+      <w:proofErr w:type="gramEnd"/>
+      <w:r>
+        <w:rPr>
+          <w:rFonts w:ascii="Arial" w:hAnsi="Arial" w:cs="Arial"/>
+          <w:sz w:val="24"/>
+          <w:szCs w:val="24"/>
+        </w:rPr>
+        <w:t xml:space="preserve">linha &gt;100)// loop para limitar a </w:t>
+      </w:r>
+      <w:proofErr w:type="spellStart"/>
+      <w:r>
+        <w:rPr>
+          <w:rFonts w:ascii="Arial" w:hAnsi="Arial" w:cs="Arial"/>
+          <w:sz w:val="24"/>
+          <w:szCs w:val="24"/>
+        </w:rPr>
+        <w:t>qte</w:t>
+      </w:r>
+      <w:proofErr w:type="spellEnd"/>
+      <w:r>
+        <w:rPr>
+          <w:rFonts w:ascii="Arial" w:hAnsi="Arial" w:cs="Arial"/>
+          <w:sz w:val="24"/>
+          <w:szCs w:val="24"/>
+        </w:rPr>
+        <w:t xml:space="preserve"> de dados</w:t>
+      </w:r>
+    </w:p>
+    <w:p>
+      <w:pPr>
+        <w:rPr>
+          <w:rFonts w:ascii="Arial" w:hAnsi="Arial" w:cs="Arial"/>
+          <w:sz w:val="24"/>
+          <w:szCs w:val="24"/>
+        </w:rPr>
+      </w:pPr>
+      <w:r>
+        <w:rPr>
+          <w:rFonts w:ascii="Arial" w:hAnsi="Arial" w:cs="Arial"/>
+          <w:sz w:val="24"/>
+          <w:szCs w:val="24"/>
+        </w:rPr>
+        <w:t xml:space="preserve">  {</w:t>
+      </w:r>
+    </w:p>
+    <w:p>
+      <w:pPr>
+        <w:rPr>
+          <w:rFonts w:ascii="Arial" w:hAnsi="Arial" w:cs="Arial"/>
+          <w:sz w:val="24"/>
+          <w:szCs w:val="24"/>
+        </w:rPr>
+      </w:pPr>
+      <w:r>
+        <w:rPr>
+          <w:rFonts w:ascii="Arial" w:hAnsi="Arial" w:cs="Arial"/>
+          <w:sz w:val="24"/>
+          <w:szCs w:val="24"/>
+        </w:rPr>
+        <w:t xml:space="preserve">    </w:t>
+      </w:r>
+      <w:proofErr w:type="gramStart"/>
+      <w:r>
+        <w:rPr>
+          <w:rFonts w:ascii="Arial" w:hAnsi="Arial" w:cs="Arial"/>
+          <w:sz w:val="24"/>
+          <w:szCs w:val="24"/>
+        </w:rPr>
+        <w:t>linha</w:t>
+      </w:r>
+      <w:proofErr w:type="gramEnd"/>
+      <w:r>
+        <w:rPr>
+          <w:rFonts w:ascii="Arial" w:hAnsi="Arial" w:cs="Arial"/>
+          <w:sz w:val="24"/>
+          <w:szCs w:val="24"/>
+        </w:rPr>
+        <w:t>=0;</w:t>
+      </w:r>
+    </w:p>
+    <w:p>
+      <w:pPr>
+        <w:rPr>
+          <w:rFonts w:ascii="Arial" w:hAnsi="Arial" w:cs="Arial"/>
+          <w:sz w:val="24"/>
+          <w:szCs w:val="24"/>
+        </w:rPr>
+      </w:pPr>
+      <w:r>
+        <w:rPr>
+          <w:rFonts w:ascii="Arial" w:hAnsi="Arial" w:cs="Arial"/>
+          <w:sz w:val="24"/>
+          <w:szCs w:val="24"/>
+        </w:rPr>
+        <w:t xml:space="preserve">    </w:t>
+      </w:r>
+      <w:proofErr w:type="spellStart"/>
+      <w:r>
+        <w:rPr>
+          <w:rFonts w:ascii="Arial" w:hAnsi="Arial" w:cs="Arial"/>
+          <w:sz w:val="24"/>
+          <w:szCs w:val="24"/>
+        </w:rPr>
+        <w:t>Serial.println</w:t>
+      </w:r>
+      <w:proofErr w:type="spellEnd"/>
+      <w:r>
+        <w:rPr>
+          <w:rFonts w:ascii="Arial" w:hAnsi="Arial" w:cs="Arial"/>
+          <w:sz w:val="24"/>
+          <w:szCs w:val="24"/>
+        </w:rPr>
+        <w:t>("</w:t>
+      </w:r>
+      <w:proofErr w:type="gramStart"/>
+      <w:r>
+        <w:rPr>
+          <w:rFonts w:ascii="Arial" w:hAnsi="Arial" w:cs="Arial"/>
+          <w:sz w:val="24"/>
+          <w:szCs w:val="24"/>
+        </w:rPr>
+        <w:t>ROW,SET</w:t>
+      </w:r>
+      <w:proofErr w:type="gramEnd"/>
+      <w:r>
+        <w:rPr>
+          <w:rFonts w:ascii="Arial" w:hAnsi="Arial" w:cs="Arial"/>
+          <w:sz w:val="24"/>
+          <w:szCs w:val="24"/>
+        </w:rPr>
+        <w:t>,2");//alimentação das linhas sempre com os dados iniciados</w:t>
+      </w:r>
+    </w:p>
+    <w:p>
+      <w:pPr>
+        <w:rPr>
+          <w:rFonts w:ascii="Arial" w:hAnsi="Arial" w:cs="Arial"/>
+          <w:sz w:val="24"/>
+          <w:szCs w:val="24"/>
+        </w:rPr>
+      </w:pPr>
+      <w:r>
+        <w:rPr>
+          <w:rFonts w:ascii="Arial" w:hAnsi="Arial" w:cs="Arial"/>
+          <w:sz w:val="24"/>
+          <w:szCs w:val="24"/>
+        </w:rPr>
+        <w:t xml:space="preserve">  }</w:t>
+      </w:r>
+    </w:p>
+    <w:p>
+      <w:pPr>
+        <w:rPr>
+          <w:rFonts w:ascii="Arial" w:hAnsi="Arial" w:cs="Arial"/>
+          <w:sz w:val="24"/>
+          <w:szCs w:val="24"/>
+        </w:rPr>
+      </w:pPr>
+      <w:r>
+        <w:rPr>
+          <w:rFonts w:ascii="Arial" w:hAnsi="Arial" w:cs="Arial"/>
+          <w:sz w:val="24"/>
+          <w:szCs w:val="24"/>
+        </w:rPr>
+        <w:t xml:space="preserve">  </w:t>
+      </w:r>
+      <w:proofErr w:type="spellStart"/>
+      <w:proofErr w:type="gramStart"/>
+      <w:r>
+        <w:rPr>
+          <w:rFonts w:ascii="Arial" w:hAnsi="Arial" w:cs="Arial"/>
+          <w:sz w:val="24"/>
+          <w:szCs w:val="24"/>
+        </w:rPr>
+        <w:t>delay</w:t>
+      </w:r>
+      <w:proofErr w:type="spellEnd"/>
+      <w:r>
+        <w:rPr>
+          <w:rFonts w:ascii="Arial" w:hAnsi="Arial" w:cs="Arial"/>
+          <w:sz w:val="24"/>
+          <w:szCs w:val="24"/>
+        </w:rPr>
+        <w:t>(</w:t>
+      </w:r>
+      <w:proofErr w:type="gramEnd"/>
+      <w:r>
+        <w:rPr>
+          <w:rFonts w:ascii="Arial" w:hAnsi="Arial" w:cs="Arial"/>
+          <w:sz w:val="24"/>
+          <w:szCs w:val="24"/>
+        </w:rPr>
+        <w:t xml:space="preserve">1000); //tempo 5 </w:t>
+      </w:r>
+      <w:proofErr w:type="spellStart"/>
+      <w:r>
+        <w:rPr>
+          <w:rFonts w:ascii="Arial" w:hAnsi="Arial" w:cs="Arial"/>
+          <w:sz w:val="24"/>
+          <w:szCs w:val="24"/>
+        </w:rPr>
+        <w:t>seg</w:t>
+      </w:r>
+      <w:proofErr w:type="spellEnd"/>
+      <w:r>
+        <w:rPr>
+          <w:rFonts w:ascii="Arial" w:hAnsi="Arial" w:cs="Arial"/>
+          <w:sz w:val="24"/>
+          <w:szCs w:val="24"/>
+        </w:rPr>
+        <w:t xml:space="preserve"> para </w:t>
+      </w:r>
+      <w:proofErr w:type="spellStart"/>
+      <w:r>
+        <w:rPr>
+          <w:rFonts w:ascii="Arial" w:hAnsi="Arial" w:cs="Arial"/>
+          <w:sz w:val="24"/>
+          <w:szCs w:val="24"/>
+        </w:rPr>
+        <w:t>reaçizar</w:t>
+      </w:r>
+      <w:proofErr w:type="spellEnd"/>
+      <w:r>
+        <w:rPr>
+          <w:rFonts w:ascii="Arial" w:hAnsi="Arial" w:cs="Arial"/>
+          <w:sz w:val="24"/>
+          <w:szCs w:val="24"/>
+        </w:rPr>
+        <w:t xml:space="preserve"> outra leitura.</w:t>
+      </w:r>
+    </w:p>
+    <w:p>
+      <w:pPr>
+        <w:rPr>
+          <w:rFonts w:ascii="Arial" w:hAnsi="Arial" w:cs="Arial"/>
+          <w:sz w:val="24"/>
+          <w:szCs w:val="24"/>
+        </w:rPr>
+      </w:pPr>
+      <w:r>
+        <w:rPr>
+          <w:rFonts w:ascii="Arial" w:hAnsi="Arial" w:cs="Arial"/>
+          <w:sz w:val="24"/>
+          <w:szCs w:val="24"/>
+        </w:rPr>
+        <w:t>}</w:t>
+      </w:r>
     </w:p>
     <w:sectPr>
       <w:pgSz w:w="11906" w:h="16838"/>

</xml_diff>